<commit_message>
modified:   ../README.txt    modified:   Sean_Flaherty/src/README.txt    modified:   Sean_Flaherty/src/testcode/ingestor.py    modified:   yuhao_lan/Note/Note_10_12_2017.docx
</commit_message>
<xml_diff>
--- a/users/yuhao_lan/Note/Note_10_12_2017.docx
+++ b/users/yuhao_lan/Note/Note_10_12_2017.docx
@@ -30,196 +30,158 @@
         <w:rPr>
           <w:rFonts w:ascii="Helvetica" w:hAnsi="Helvetica" w:cs="Helvetica"/>
         </w:rPr>
-        <w:t xml:space="preserve">Folder named </w:t>
-      </w:r>
-      <w:proofErr w:type="spellStart"/>
-      <w:r>
-        <w:rPr>
-          <w:rFonts w:ascii="Helvetica" w:hAnsi="Helvetica" w:cs="Helvetica"/>
-        </w:rPr>
-        <w:t>RUC13</w:t>
-      </w:r>
-      <w:proofErr w:type="spellEnd"/>
-      <w:r>
-        <w:rPr>
-          <w:rFonts w:ascii="Helvetica" w:hAnsi="Helvetica" w:cs="Helvetica"/>
-        </w:rPr>
-        <w:t xml:space="preserve"> contains some data that is available about 26% of the entire data. </w:t>
-      </w:r>
-    </w:p>
-    <w:p>
-      <w:pPr>
-        <w:widowControl w:val="0"/>
-        <w:tabs>
-          <w:tab w:val="left" w:pos="720"/>
-          <w:tab w:val="left" w:pos="1440"/>
-          <w:tab w:val="left" w:pos="2160"/>
-          <w:tab w:val="left" w:pos="2880"/>
-          <w:tab w:val="left" w:pos="3600"/>
-          <w:tab w:val="left" w:pos="4320"/>
-          <w:tab w:val="left" w:pos="5040"/>
-          <w:tab w:val="left" w:pos="5760"/>
-          <w:tab w:val="left" w:pos="6480"/>
-          <w:tab w:val="left" w:pos="7200"/>
-          <w:tab w:val="left" w:pos="7920"/>
-          <w:tab w:val="left" w:pos="8640"/>
-        </w:tabs>
-        <w:autoSpaceDE w:val="0"/>
-        <w:autoSpaceDN w:val="0"/>
-        <w:adjustRightInd w:val="0"/>
-        <w:rPr>
-          <w:rFonts w:ascii="Helvetica" w:hAnsi="Helvetica" w:cs="Helvetica"/>
-        </w:rPr>
-      </w:pPr>
-    </w:p>
-    <w:p>
-      <w:pPr>
-        <w:widowControl w:val="0"/>
-        <w:tabs>
-          <w:tab w:val="left" w:pos="720"/>
-          <w:tab w:val="left" w:pos="1440"/>
-          <w:tab w:val="left" w:pos="2160"/>
-          <w:tab w:val="left" w:pos="2880"/>
-          <w:tab w:val="left" w:pos="3600"/>
-          <w:tab w:val="left" w:pos="4320"/>
-          <w:tab w:val="left" w:pos="5040"/>
-          <w:tab w:val="left" w:pos="5760"/>
-          <w:tab w:val="left" w:pos="6480"/>
-          <w:tab w:val="left" w:pos="7200"/>
-          <w:tab w:val="left" w:pos="7920"/>
-          <w:tab w:val="left" w:pos="8640"/>
-        </w:tabs>
-        <w:autoSpaceDE w:val="0"/>
-        <w:autoSpaceDN w:val="0"/>
-        <w:adjustRightInd w:val="0"/>
-        <w:rPr>
-          <w:rFonts w:ascii="Helvetica" w:hAnsi="Helvetica" w:cs="Helvetica"/>
-        </w:rPr>
-      </w:pPr>
-      <w:r>
-        <w:rPr>
-          <w:rFonts w:ascii="Helvetica" w:hAnsi="Helvetica" w:cs="Helvetica"/>
-        </w:rPr>
-        <w:t xml:space="preserve">We need to match the training data to the data we have collected. A file called </w:t>
-      </w:r>
-      <w:proofErr w:type="spellStart"/>
-      <w:r>
-        <w:rPr>
-          <w:rFonts w:ascii="Helvetica" w:hAnsi="Helvetica" w:cs="Helvetica"/>
-        </w:rPr>
-        <w:t>Training_Data.csv</w:t>
-      </w:r>
-      <w:proofErr w:type="spellEnd"/>
-      <w:r>
-        <w:rPr>
-          <w:rFonts w:ascii="Helvetica" w:hAnsi="Helvetica" w:cs="Helvetica"/>
-        </w:rPr>
-        <w:t xml:space="preserve"> contains a list of dust events with the given date and </w:t>
-      </w:r>
-      <w:proofErr w:type="spellStart"/>
-      <w:r>
-        <w:rPr>
-          <w:rFonts w:ascii="Helvetica" w:hAnsi="Helvetica" w:cs="Helvetica"/>
-        </w:rPr>
-        <w:t>spacial</w:t>
-      </w:r>
-      <w:proofErr w:type="spellEnd"/>
-      <w:r>
-        <w:rPr>
-          <w:rFonts w:ascii="Helvetica" w:hAnsi="Helvetica" w:cs="Helvetica"/>
-        </w:rPr>
-        <w:t xml:space="preserve"> location (</w:t>
-      </w:r>
-      <w:proofErr w:type="spellStart"/>
-      <w:r>
-        <w:rPr>
-          <w:rFonts w:ascii="Helvetica" w:hAnsi="Helvetica" w:cs="Helvetica"/>
-        </w:rPr>
-        <w:t>lat</w:t>
-      </w:r>
-      <w:proofErr w:type="spellEnd"/>
-      <w:r>
-        <w:rPr>
-          <w:rFonts w:ascii="Helvetica" w:hAnsi="Helvetica" w:cs="Helvetica"/>
-        </w:rPr>
-        <w:t xml:space="preserve">, long). </w:t>
-      </w:r>
-    </w:p>
-    <w:p>
-      <w:pPr>
-        <w:widowControl w:val="0"/>
-        <w:tabs>
-          <w:tab w:val="left" w:pos="720"/>
-          <w:tab w:val="left" w:pos="1440"/>
-          <w:tab w:val="left" w:pos="2160"/>
-          <w:tab w:val="left" w:pos="2880"/>
-          <w:tab w:val="left" w:pos="3600"/>
-          <w:tab w:val="left" w:pos="4320"/>
-          <w:tab w:val="left" w:pos="5040"/>
-          <w:tab w:val="left" w:pos="5760"/>
-          <w:tab w:val="left" w:pos="6480"/>
-          <w:tab w:val="left" w:pos="7200"/>
-          <w:tab w:val="left" w:pos="7920"/>
-          <w:tab w:val="left" w:pos="8640"/>
-        </w:tabs>
-        <w:autoSpaceDE w:val="0"/>
-        <w:autoSpaceDN w:val="0"/>
-        <w:adjustRightInd w:val="0"/>
-        <w:rPr>
-          <w:rFonts w:ascii="Helvetica" w:hAnsi="Helvetica" w:cs="Helvetica"/>
-        </w:rPr>
-      </w:pPr>
-    </w:p>
-    <w:p>
-      <w:pPr>
-        <w:widowControl w:val="0"/>
-        <w:tabs>
-          <w:tab w:val="left" w:pos="720"/>
-          <w:tab w:val="left" w:pos="1440"/>
-          <w:tab w:val="left" w:pos="2160"/>
-          <w:tab w:val="left" w:pos="2880"/>
-          <w:tab w:val="left" w:pos="3600"/>
-          <w:tab w:val="left" w:pos="4320"/>
-          <w:tab w:val="left" w:pos="5040"/>
-          <w:tab w:val="left" w:pos="5760"/>
-          <w:tab w:val="left" w:pos="6480"/>
-          <w:tab w:val="left" w:pos="7200"/>
-          <w:tab w:val="left" w:pos="7920"/>
-          <w:tab w:val="left" w:pos="8640"/>
-        </w:tabs>
-        <w:autoSpaceDE w:val="0"/>
-        <w:autoSpaceDN w:val="0"/>
-        <w:adjustRightInd w:val="0"/>
-        <w:rPr>
-          <w:rFonts w:ascii="Helvetica" w:hAnsi="Helvetica" w:cs="Helvetica"/>
-          <w:b/>
-          <w:u w:val="single"/>
-        </w:rPr>
-      </w:pPr>
-      <w:r>
-        <w:rPr>
-          <w:rFonts w:ascii="Helvetica" w:hAnsi="Helvetica" w:cs="Helvetica"/>
-          <w:b/>
-          <w:u w:val="single"/>
-        </w:rPr>
-        <w:t>File</w:t>
-      </w:r>
-      <w:r>
-        <w:rPr>
-          <w:rFonts w:ascii="Helvetica" w:hAnsi="Helvetica" w:cs="Helvetica"/>
-          <w:b/>
-          <w:u w:val="single"/>
-        </w:rPr>
-        <w:t xml:space="preserve"> description</w:t>
-      </w:r>
+        <w:t xml:space="preserve">Folder named RUC13 </w:t>
+      </w:r>
+      <w:r>
+        <w:rPr>
+          <w:rFonts w:ascii="Helvetica" w:hAnsi="Helvetica" w:cs="Helvetica"/>
+        </w:rPr>
+        <w:t xml:space="preserve">(given by Josue) </w:t>
+      </w:r>
+      <w:r>
+        <w:rPr>
+          <w:rFonts w:ascii="Helvetica" w:hAnsi="Helvetica" w:cs="Helvetica"/>
+        </w:rPr>
+        <w:t xml:space="preserve">contains </w:t>
+      </w:r>
+      <w:r>
+        <w:rPr>
+          <w:rFonts w:ascii="Helvetica" w:hAnsi="Helvetica" w:cs="Helvetica"/>
+        </w:rPr>
+        <w:t xml:space="preserve">26% of the data in Dr. DuBoise’s lab. </w:t>
+      </w:r>
+    </w:p>
+    <w:p>
+      <w:pPr>
+        <w:widowControl w:val="0"/>
+        <w:tabs>
+          <w:tab w:val="left" w:pos="720"/>
+          <w:tab w:val="left" w:pos="1440"/>
+          <w:tab w:val="left" w:pos="2160"/>
+          <w:tab w:val="left" w:pos="2880"/>
+          <w:tab w:val="left" w:pos="3600"/>
+          <w:tab w:val="left" w:pos="4320"/>
+          <w:tab w:val="left" w:pos="5040"/>
+          <w:tab w:val="left" w:pos="5760"/>
+          <w:tab w:val="left" w:pos="6480"/>
+          <w:tab w:val="left" w:pos="7200"/>
+          <w:tab w:val="left" w:pos="7920"/>
+          <w:tab w:val="left" w:pos="8640"/>
+        </w:tabs>
+        <w:autoSpaceDE w:val="0"/>
+        <w:autoSpaceDN w:val="0"/>
+        <w:adjustRightInd w:val="0"/>
+        <w:rPr>
+          <w:rFonts w:ascii="Helvetica" w:hAnsi="Helvetica" w:cs="Helvetica"/>
+        </w:rPr>
+      </w:pPr>
       <w:bookmarkStart w:id="0" w:name="_GoBack"/>
       <w:bookmarkEnd w:id="0"/>
-      <w:r>
+    </w:p>
+    <w:p>
+      <w:pPr>
+        <w:widowControl w:val="0"/>
+        <w:tabs>
+          <w:tab w:val="left" w:pos="720"/>
+          <w:tab w:val="left" w:pos="1440"/>
+          <w:tab w:val="left" w:pos="2160"/>
+          <w:tab w:val="left" w:pos="2880"/>
+          <w:tab w:val="left" w:pos="3600"/>
+          <w:tab w:val="left" w:pos="4320"/>
+          <w:tab w:val="left" w:pos="5040"/>
+          <w:tab w:val="left" w:pos="5760"/>
+          <w:tab w:val="left" w:pos="6480"/>
+          <w:tab w:val="left" w:pos="7200"/>
+          <w:tab w:val="left" w:pos="7920"/>
+          <w:tab w:val="left" w:pos="8640"/>
+        </w:tabs>
+        <w:autoSpaceDE w:val="0"/>
+        <w:autoSpaceDN w:val="0"/>
+        <w:adjustRightInd w:val="0"/>
+        <w:rPr>
+          <w:rFonts w:ascii="Helvetica" w:hAnsi="Helvetica" w:cs="Helvetica"/>
+        </w:rPr>
+      </w:pPr>
+      <w:r>
+        <w:rPr>
+          <w:rFonts w:ascii="Helvetica" w:hAnsi="Helvetica" w:cs="Helvetica"/>
+        </w:rPr>
+        <w:t xml:space="preserve">We need to match the training data to the data we have collected. A file called Training_Data.csv contains a list of dust events with the given date and spacial location (lat, long). </w:t>
+      </w:r>
+    </w:p>
+    <w:p>
+      <w:pPr>
+        <w:widowControl w:val="0"/>
+        <w:tabs>
+          <w:tab w:val="left" w:pos="720"/>
+          <w:tab w:val="left" w:pos="1440"/>
+          <w:tab w:val="left" w:pos="2160"/>
+          <w:tab w:val="left" w:pos="2880"/>
+          <w:tab w:val="left" w:pos="3600"/>
+          <w:tab w:val="left" w:pos="4320"/>
+          <w:tab w:val="left" w:pos="5040"/>
+          <w:tab w:val="left" w:pos="5760"/>
+          <w:tab w:val="left" w:pos="6480"/>
+          <w:tab w:val="left" w:pos="7200"/>
+          <w:tab w:val="left" w:pos="7920"/>
+          <w:tab w:val="left" w:pos="8640"/>
+        </w:tabs>
+        <w:autoSpaceDE w:val="0"/>
+        <w:autoSpaceDN w:val="0"/>
+        <w:adjustRightInd w:val="0"/>
+        <w:rPr>
+          <w:rFonts w:ascii="Helvetica" w:hAnsi="Helvetica" w:cs="Helvetica"/>
+        </w:rPr>
+      </w:pPr>
+    </w:p>
+    <w:p>
+      <w:pPr>
+        <w:widowControl w:val="0"/>
+        <w:tabs>
+          <w:tab w:val="left" w:pos="720"/>
+          <w:tab w:val="left" w:pos="1440"/>
+          <w:tab w:val="left" w:pos="2160"/>
+          <w:tab w:val="left" w:pos="2880"/>
+          <w:tab w:val="left" w:pos="3600"/>
+          <w:tab w:val="left" w:pos="4320"/>
+          <w:tab w:val="left" w:pos="5040"/>
+          <w:tab w:val="left" w:pos="5760"/>
+          <w:tab w:val="left" w:pos="6480"/>
+          <w:tab w:val="left" w:pos="7200"/>
+          <w:tab w:val="left" w:pos="7920"/>
+          <w:tab w:val="left" w:pos="8640"/>
+        </w:tabs>
+        <w:autoSpaceDE w:val="0"/>
+        <w:autoSpaceDN w:val="0"/>
+        <w:adjustRightInd w:val="0"/>
         <w:rPr>
           <w:rFonts w:ascii="Helvetica" w:hAnsi="Helvetica" w:cs="Helvetica"/>
           <w:b/>
           <w:u w:val="single"/>
         </w:rPr>
+      </w:pPr>
+      <w:r>
+        <w:rPr>
+          <w:rFonts w:ascii="Helvetica" w:hAnsi="Helvetica" w:cs="Helvetica"/>
+          <w:b/>
+          <w:u w:val="single"/>
+        </w:rPr>
+        <w:t>File</w:t>
+      </w:r>
+      <w:r>
+        <w:rPr>
+          <w:rFonts w:ascii="Helvetica" w:hAnsi="Helvetica" w:cs="Helvetica"/>
+          <w:b/>
+          <w:u w:val="single"/>
+        </w:rPr>
+        <w:t xml:space="preserve"> description</w:t>
+      </w:r>
+      <w:r>
+        <w:rPr>
+          <w:rFonts w:ascii="Helvetica" w:hAnsi="Helvetica" w:cs="Helvetica"/>
+          <w:b/>
+          <w:u w:val="single"/>
+        </w:rPr>
         <w:t>:</w:t>
       </w:r>
     </w:p>
@@ -247,19 +209,17 @@
           <w:rFonts w:ascii="Helvetica" w:hAnsi="Helvetica" w:cs="Helvetica"/>
         </w:rPr>
       </w:pPr>
-      <w:proofErr w:type="spellStart"/>
       <w:r>
         <w:rPr>
           <w:rFonts w:ascii="Helvetica" w:hAnsi="Helvetica" w:cs="Helvetica"/>
         </w:rPr>
         <w:t>Training_Data.csv</w:t>
       </w:r>
-      <w:proofErr w:type="spellEnd"/>
-      <w:r>
-        <w:rPr>
-          <w:rFonts w:ascii="Helvetica" w:hAnsi="Helvetica" w:cs="Helvetica"/>
-        </w:rPr>
-        <w:t xml:space="preserve"> : </w:t>
+      <w:r>
+        <w:rPr>
+          <w:rFonts w:ascii="Helvetica" w:hAnsi="Helvetica" w:cs="Helvetica"/>
+        </w:rPr>
+        <w:t xml:space="preserve">: </w:t>
       </w:r>
     </w:p>
     <w:p>
@@ -376,6 +336,7 @@
       <w:r>
         <w:rPr>
           <w:rFonts w:ascii="Helvetica" w:hAnsi="Helvetica" w:cs="Helvetica"/>
+          <w:noProof/>
         </w:rPr>
         <w:drawing>
           <wp:inline distT="0" distB="0" distL="0" distR="0" wp14:anchorId="1A9738AE" wp14:editId="36661E76">
@@ -473,19 +434,7 @@
         <w:rPr>
           <w:rFonts w:ascii="Helvetica" w:hAnsi="Helvetica" w:cs="Helvetica"/>
         </w:rPr>
-        <w:t xml:space="preserve"> the specific data </w:t>
-      </w:r>
-      <w:r>
-        <w:rPr>
-          <w:rFonts w:ascii="Helvetica" w:hAnsi="Helvetica" w:cs="Helvetica"/>
-        </w:rPr>
-        <w:t>at (-107.40643,31.594833)</w:t>
-      </w:r>
-      <w:r>
-        <w:rPr>
-          <w:rFonts w:ascii="Helvetica" w:hAnsi="Helvetica" w:cs="Helvetica"/>
-        </w:rPr>
-        <w:t xml:space="preserve"> from</w:t>
+        <w:t xml:space="preserve"> the specific data at (-107.40643,31.594833) from</w:t>
       </w:r>
       <w:r>
         <w:rPr>
@@ -497,21 +446,7 @@
         <w:rPr>
           <w:rFonts w:ascii="Helvetica" w:hAnsi="Helvetica" w:cs="Helvetica"/>
         </w:rPr>
-        <w:t xml:space="preserve">317 layers in one </w:t>
-      </w:r>
-      <w:proofErr w:type="spellStart"/>
-      <w:r>
-        <w:rPr>
-          <w:rFonts w:ascii="Helvetica" w:hAnsi="Helvetica" w:cs="Helvetica"/>
-        </w:rPr>
-        <w:t>grb2</w:t>
-      </w:r>
-      <w:proofErr w:type="spellEnd"/>
-      <w:r>
-        <w:rPr>
-          <w:rFonts w:ascii="Helvetica" w:hAnsi="Helvetica" w:cs="Helvetica"/>
-        </w:rPr>
-        <w:t xml:space="preserve"> file</w:t>
+        <w:t>317 layers in one grb2 file</w:t>
       </w:r>
     </w:p>
     <w:p>
@@ -601,21 +536,7 @@
           <w:rFonts w:ascii="Helvetica" w:hAnsi="Helvetica" w:cs="Helvetica"/>
         </w:rPr>
         <w:tab/>
-        <w:t xml:space="preserve"> 548 rows of </w:t>
-      </w:r>
-      <w:proofErr w:type="spellStart"/>
-      <w:r>
-        <w:rPr>
-          <w:rFonts w:ascii="Helvetica" w:hAnsi="Helvetica" w:cs="Helvetica"/>
-        </w:rPr>
-        <w:t>Training_Data.csv</w:t>
-      </w:r>
-      <w:proofErr w:type="spellEnd"/>
-      <w:r>
-        <w:rPr>
-          <w:rFonts w:ascii="Helvetica" w:hAnsi="Helvetica" w:cs="Helvetica"/>
-        </w:rPr>
-        <w:t xml:space="preserve"> </w:t>
+        <w:t xml:space="preserve"> 548 rows of Training_Data.csv </w:t>
       </w:r>
       <w:r>
         <w:rPr>
@@ -629,34 +550,7 @@
           <w:rFonts w:ascii="Helvetica" w:hAnsi="Helvetica" w:cs="Helvetica"/>
         </w:rPr>
         <w:tab/>
-      </w:r>
-      <w:proofErr w:type="spellStart"/>
-      <w:r>
-        <w:rPr>
-          <w:rFonts w:ascii="Helvetica" w:hAnsi="Helvetica" w:cs="Helvetica"/>
-        </w:rPr>
-        <w:t>num</w:t>
-      </w:r>
-      <w:proofErr w:type="spellEnd"/>
-      <w:r>
-        <w:rPr>
-          <w:rFonts w:ascii="Helvetica" w:hAnsi="Helvetica" w:cs="Helvetica"/>
-        </w:rPr>
-        <w:t xml:space="preserve"> of </w:t>
-      </w:r>
-      <w:proofErr w:type="spellStart"/>
-      <w:r>
-        <w:rPr>
-          <w:rFonts w:ascii="Helvetica" w:hAnsi="Helvetica" w:cs="Helvetica"/>
-        </w:rPr>
-        <w:t>grb2</w:t>
-      </w:r>
-      <w:proofErr w:type="spellEnd"/>
-      <w:r>
-        <w:rPr>
-          <w:rFonts w:ascii="Helvetica" w:hAnsi="Helvetica" w:cs="Helvetica"/>
-        </w:rPr>
-        <w:t xml:space="preserve"> we choose</w:t>
+        <w:t>num of grb2 we choose</w:t>
       </w:r>
     </w:p>
     <w:p>
@@ -802,21 +696,7 @@
         <w:rPr>
           <w:rFonts w:ascii="Helvetica" w:hAnsi="Helvetica" w:cs="Helvetica"/>
         </w:rPr>
-        <w:t xml:space="preserve">*Now, each compressed file contains 30~50 </w:t>
-      </w:r>
-      <w:proofErr w:type="spellStart"/>
-      <w:r>
-        <w:rPr>
-          <w:rFonts w:ascii="Helvetica" w:hAnsi="Helvetica" w:cs="Helvetica"/>
-        </w:rPr>
-        <w:t>grb2</w:t>
-      </w:r>
-      <w:proofErr w:type="spellEnd"/>
-      <w:r>
-        <w:rPr>
-          <w:rFonts w:ascii="Helvetica" w:hAnsi="Helvetica" w:cs="Helvetica"/>
-        </w:rPr>
-        <w:t xml:space="preserve"> files, which file do we need to choose is a problem</w:t>
+        <w:t>*Now, each compressed file contains 30~50 grb2 files, which file do we need to choose is a problem</w:t>
       </w:r>
     </w:p>
     <w:tbl>
@@ -1051,21 +931,7 @@
         <w:rPr>
           <w:rFonts w:ascii="Helvetica" w:hAnsi="Helvetica" w:cs="Helvetica"/>
         </w:rPr>
-        <w:t>2.) A program that extracts all the variables and their values from the specified location (</w:t>
-      </w:r>
-      <w:proofErr w:type="spellStart"/>
-      <w:r>
-        <w:rPr>
-          <w:rFonts w:ascii="Helvetica" w:hAnsi="Helvetica" w:cs="Helvetica"/>
-        </w:rPr>
-        <w:t>lat</w:t>
-      </w:r>
-      <w:proofErr w:type="spellEnd"/>
-      <w:r>
-        <w:rPr>
-          <w:rFonts w:ascii="Helvetica" w:hAnsi="Helvetica" w:cs="Helvetica"/>
-        </w:rPr>
-        <w:t xml:space="preserve">, long) this program should also export data into a csv file. </w:t>
+        <w:t xml:space="preserve">2.) A program that extracts all the variables and their values from the specified location (lat, long) this program should also export data into a csv file. </w:t>
       </w:r>
     </w:p>
     <w:p>
@@ -1225,21 +1091,7 @@
         <w:rPr>
           <w:rFonts w:ascii="Helvetica" w:hAnsi="Helvetica" w:cs="Helvetica"/>
         </w:rPr>
-        <w:t xml:space="preserve"> </w:t>
-      </w:r>
-      <w:proofErr w:type="spellStart"/>
-      <w:r>
-        <w:rPr>
-          <w:rFonts w:ascii="Helvetica" w:hAnsi="Helvetica" w:cs="Helvetica"/>
-        </w:rPr>
-        <w:t>lat</w:t>
-      </w:r>
-      <w:proofErr w:type="spellEnd"/>
-      <w:r>
-        <w:rPr>
-          <w:rFonts w:ascii="Helvetica" w:hAnsi="Helvetica" w:cs="Helvetica"/>
-        </w:rPr>
-        <w:t xml:space="preserve"> </w:t>
+        <w:t xml:space="preserve"> lat </w:t>
       </w:r>
       <w:r>
         <w:rPr>
@@ -1378,21 +1230,7 @@
         <w:rPr>
           <w:rFonts w:ascii="Helvetica" w:hAnsi="Helvetica" w:cs="Helvetica"/>
         </w:rPr>
-        <w:t xml:space="preserve"> </w:t>
-      </w:r>
-      <w:proofErr w:type="spellStart"/>
-      <w:r>
-        <w:rPr>
-          <w:rFonts w:ascii="Helvetica" w:hAnsi="Helvetica" w:cs="Helvetica"/>
-        </w:rPr>
-        <w:t>lat</w:t>
-      </w:r>
-      <w:proofErr w:type="spellEnd"/>
-      <w:r>
-        <w:rPr>
-          <w:rFonts w:ascii="Helvetica" w:hAnsi="Helvetica" w:cs="Helvetica"/>
-        </w:rPr>
-        <w:t xml:space="preserve"> </w:t>
+        <w:t xml:space="preserve"> lat </w:t>
       </w:r>
       <w:r>
         <w:rPr>
@@ -1531,21 +1369,7 @@
         <w:rPr>
           <w:rFonts w:ascii="Helvetica" w:hAnsi="Helvetica" w:cs="Helvetica"/>
         </w:rPr>
-        <w:t xml:space="preserve"> </w:t>
-      </w:r>
-      <w:proofErr w:type="spellStart"/>
-      <w:r>
-        <w:rPr>
-          <w:rFonts w:ascii="Helvetica" w:hAnsi="Helvetica" w:cs="Helvetica"/>
-        </w:rPr>
-        <w:t>lat</w:t>
-      </w:r>
-      <w:proofErr w:type="spellEnd"/>
-      <w:r>
-        <w:rPr>
-          <w:rFonts w:ascii="Helvetica" w:hAnsi="Helvetica" w:cs="Helvetica"/>
-        </w:rPr>
-        <w:t xml:space="preserve"> </w:t>
+        <w:t xml:space="preserve"> lat </w:t>
       </w:r>
       <w:r>
         <w:rPr>
@@ -1684,21 +1508,7 @@
         <w:rPr>
           <w:rFonts w:ascii="Helvetica" w:hAnsi="Helvetica" w:cs="Helvetica"/>
         </w:rPr>
-        <w:t xml:space="preserve"> </w:t>
-      </w:r>
-      <w:proofErr w:type="spellStart"/>
-      <w:r>
-        <w:rPr>
-          <w:rFonts w:ascii="Helvetica" w:hAnsi="Helvetica" w:cs="Helvetica"/>
-        </w:rPr>
-        <w:t>lat</w:t>
-      </w:r>
-      <w:proofErr w:type="spellEnd"/>
-      <w:r>
-        <w:rPr>
-          <w:rFonts w:ascii="Helvetica" w:hAnsi="Helvetica" w:cs="Helvetica"/>
-        </w:rPr>
-        <w:t xml:space="preserve"> </w:t>
+        <w:t xml:space="preserve"> lat </w:t>
       </w:r>
       <w:r>
         <w:rPr>
@@ -1837,21 +1647,7 @@
         <w:rPr>
           <w:rFonts w:ascii="Helvetica" w:hAnsi="Helvetica" w:cs="Helvetica"/>
         </w:rPr>
-        <w:t xml:space="preserve"> </w:t>
-      </w:r>
-      <w:proofErr w:type="spellStart"/>
-      <w:r>
-        <w:rPr>
-          <w:rFonts w:ascii="Helvetica" w:hAnsi="Helvetica" w:cs="Helvetica"/>
-        </w:rPr>
-        <w:t>lat</w:t>
-      </w:r>
-      <w:proofErr w:type="spellEnd"/>
-      <w:r>
-        <w:rPr>
-          <w:rFonts w:ascii="Helvetica" w:hAnsi="Helvetica" w:cs="Helvetica"/>
-        </w:rPr>
-        <w:t xml:space="preserve"> </w:t>
+        <w:t xml:space="preserve"> lat </w:t>
       </w:r>
       <w:r>
         <w:rPr>
@@ -2096,21 +1892,7 @@
         <w:rPr>
           <w:rFonts w:ascii="Helvetica" w:hAnsi="Helvetica" w:cs="Helvetica"/>
         </w:rPr>
-        <w:t xml:space="preserve"> </w:t>
-      </w:r>
-      <w:proofErr w:type="spellStart"/>
-      <w:r>
-        <w:rPr>
-          <w:rFonts w:ascii="Helvetica" w:hAnsi="Helvetica" w:cs="Helvetica"/>
-        </w:rPr>
-        <w:t>lat</w:t>
-      </w:r>
-      <w:proofErr w:type="spellEnd"/>
-      <w:r>
-        <w:rPr>
-          <w:rFonts w:ascii="Helvetica" w:hAnsi="Helvetica" w:cs="Helvetica"/>
-        </w:rPr>
-        <w:t xml:space="preserve"> </w:t>
+        <w:t xml:space="preserve"> lat </w:t>
       </w:r>
       <w:r>
         <w:rPr>
@@ -2224,21 +2006,7 @@
         <w:rPr>
           <w:rFonts w:ascii="Helvetica" w:hAnsi="Helvetica" w:cs="Helvetica"/>
         </w:rPr>
-        <w:t xml:space="preserve"> </w:t>
-      </w:r>
-      <w:proofErr w:type="spellStart"/>
-      <w:r>
-        <w:rPr>
-          <w:rFonts w:ascii="Helvetica" w:hAnsi="Helvetica" w:cs="Helvetica"/>
-        </w:rPr>
-        <w:t>lat</w:t>
-      </w:r>
-      <w:proofErr w:type="spellEnd"/>
-      <w:r>
-        <w:rPr>
-          <w:rFonts w:ascii="Helvetica" w:hAnsi="Helvetica" w:cs="Helvetica"/>
-        </w:rPr>
-        <w:t xml:space="preserve"> </w:t>
+        <w:t xml:space="preserve"> lat </w:t>
       </w:r>
       <w:r>
         <w:rPr>
@@ -2356,7 +2124,7 @@
     </w:rPrDefault>
     <w:pPrDefault/>
   </w:docDefaults>
-  <w:latentStyles w:defLockedState="0" w:defUIPriority="99" w:defSemiHidden="0" w:defUnhideWhenUsed="0" w:defQFormat="0" w:count="380">
+  <w:latentStyles w:defLockedState="0" w:defUIPriority="99" w:defSemiHidden="0" w:defUnhideWhenUsed="0" w:defQFormat="0" w:count="382">
     <w:lsdException w:name="Normal" w:uiPriority="0" w:qFormat="1"/>
     <w:lsdException w:name="heading 1" w:uiPriority="9" w:qFormat="1"/>
     <w:lsdException w:name="heading 2" w:semiHidden="1" w:uiPriority="9" w:unhideWhenUsed="1" w:qFormat="1"/>
@@ -2462,7 +2230,6 @@
     <w:lsdException w:name="HTML Sample" w:semiHidden="1" w:unhideWhenUsed="1"/>
     <w:lsdException w:name="HTML Typewriter" w:semiHidden="1" w:unhideWhenUsed="1"/>
     <w:lsdException w:name="HTML Variable" w:semiHidden="1" w:unhideWhenUsed="1"/>
-    <w:lsdException w:name="Normal Table" w:semiHidden="1" w:unhideWhenUsed="1"/>
     <w:lsdException w:name="annotation subject" w:semiHidden="1" w:unhideWhenUsed="1"/>
     <w:lsdException w:name="No List" w:semiHidden="1" w:unhideWhenUsed="1"/>
     <w:lsdException w:name="Outline List 1" w:semiHidden="1" w:unhideWhenUsed="1"/>
@@ -2508,11 +2275,9 @@
     <w:lsdException w:name="Table Subtle 1" w:semiHidden="1" w:unhideWhenUsed="1"/>
     <w:lsdException w:name="Table Subtle 2" w:semiHidden="1" w:unhideWhenUsed="1"/>
     <w:lsdException w:name="Table Web 1" w:semiHidden="1" w:unhideWhenUsed="1"/>
-    <w:lsdException w:name="Table Web 2" w:semiHidden="1" w:unhideWhenUsed="1"/>
     <w:lsdException w:name="Table Web 3" w:semiHidden="1" w:unhideWhenUsed="1"/>
     <w:lsdException w:name="Balloon Text" w:semiHidden="1" w:unhideWhenUsed="1"/>
     <w:lsdException w:name="Table Grid" w:uiPriority="39"/>
-    <w:lsdException w:name="Table Theme" w:semiHidden="1" w:unhideWhenUsed="1"/>
     <w:lsdException w:name="Note Level 1" w:semiHidden="1" w:unhideWhenUsed="1"/>
     <w:lsdException w:name="Note Level 2" w:semiHidden="1" w:unhideWhenUsed="1"/>
     <w:lsdException w:name="Note Level 3" w:semiHidden="1" w:unhideWhenUsed="1"/>
@@ -2737,6 +2502,8 @@
     <w:lsdException w:name="List Table 5 Dark Accent 6" w:uiPriority="50"/>
     <w:lsdException w:name="List Table 6 Colorful Accent 6" w:uiPriority="51"/>
     <w:lsdException w:name="List Table 7 Colorful Accent 6" w:uiPriority="52"/>
+    <w:lsdException w:name="Mention" w:semiHidden="1" w:unhideWhenUsed="1"/>
+    <w:lsdException w:name="Smart Hyperlink" w:semiHidden="1" w:unhideWhenUsed="1"/>
   </w:latentStyles>
   <w:style w:type="paragraph" w:default="1" w:styleId="Normal">
     <w:name w:val="Normal"/>

</xml_diff>